<commit_message>
f****ing 5 uur wachten op die ene. De 10 echte episodes gingen ook in super slowmo
</commit_message>
<xml_diff>
--- a/exersiquetions.docx
+++ b/exersiquetions.docx
@@ -5,21 +5,96 @@
     <w:p>
       <w:pPr>
         <w:pStyle w:val="Geenafstand"/>
-      </w:pPr>
-      <w:r>
+        <w:rPr>
+          <w:b/>
+          <w:lang w:val="nl-NL"/>
+        </w:rPr>
+      </w:pPr>
+      <w:r>
+        <w:rPr>
+          <w:b/>
+          <w:lang w:val="nl-NL"/>
+        </w:rPr>
+        <w:t xml:space="preserve">LABREPORT </w:t>
+      </w:r>
+    </w:p>
+    <w:p>
+      <w:pPr>
+        <w:pStyle w:val="Geenafstand"/>
+        <w:rPr>
+          <w:lang w:val="nl-NL"/>
+        </w:rPr>
+      </w:pPr>
+      <w:r>
+        <w:rPr>
+          <w:lang w:val="nl-NL"/>
+        </w:rPr>
+        <w:t xml:space="preserve">David van Balen, Joris van Gool, Daan van Laar </w:t>
+      </w:r>
+    </w:p>
+    <w:p>
+      <w:pPr>
+        <w:pStyle w:val="Geenafstand"/>
+        <w:rPr>
+          <w:lang w:val="nl-NL"/>
+        </w:rPr>
+      </w:pPr>
+      <w:r>
+        <w:rPr>
+          <w:lang w:val="nl-NL"/>
+        </w:rPr>
+        <w:t xml:space="preserve">5513588 </w:t>
+      </w:r>
+      <w:r>
+        <w:rPr>
+          <w:lang w:val="nl-NL"/>
+        </w:rPr>
+        <w:t xml:space="preserve">             </w:t>
+      </w:r>
+      <w:r>
+        <w:rPr>
+          <w:lang w:val="nl-NL"/>
+        </w:rPr>
+        <w:t xml:space="preserve">  4270126 </w:t>
+      </w:r>
+      <w:r>
+        <w:rPr>
+          <w:lang w:val="nl-NL"/>
+        </w:rPr>
+        <w:t xml:space="preserve">           </w:t>
+      </w:r>
+      <w:r>
+        <w:rPr>
+          <w:lang w:val="nl-NL"/>
+        </w:rPr>
+        <w:t>5518741</w:t>
+      </w:r>
+    </w:p>
+    <w:p>
+      <w:pPr>
+        <w:pStyle w:val="Geenafstand"/>
+        <w:rPr>
+          <w:lang w:val="nl-NL"/>
+        </w:rPr>
+      </w:pPr>
+      <w:r>
+        <w:rPr>
+          <w:lang w:val="nl-NL"/>
+        </w:rPr>
         <w:t>1.</w:t>
       </w:r>
     </w:p>
     <w:p>
       <w:pPr>
         <w:pStyle w:val="Geenafstand"/>
-      </w:pPr>
-    </w:p>
-    <w:p>
-      <w:pPr>
-        <w:pStyle w:val="Geenafstand"/>
-      </w:pPr>
-      <w:r>
+        <w:rPr>
+          <w:lang w:val="nl-NL"/>
+        </w:rPr>
+      </w:pPr>
+      <w:r>
+        <w:rPr>
+          <w:lang w:val="nl-NL"/>
+        </w:rPr>
         <w:t>a</w:t>
       </w:r>
     </w:p>
@@ -27,21 +102,8 @@
       <w:pPr>
         <w:pStyle w:val="Geenafstand"/>
       </w:pPr>
-      <w:proofErr w:type="spellStart"/>
-      <w:r>
-        <w:t>ValueIterationAgents</w:t>
-      </w:r>
-      <w:proofErr w:type="spellEnd"/>
-      <w:r>
-        <w:t xml:space="preserve"> assign values to states, whereas </w:t>
-      </w:r>
-      <w:proofErr w:type="spellStart"/>
-      <w:r>
-        <w:t>qlearning</w:t>
-      </w:r>
-      <w:proofErr w:type="spellEnd"/>
-      <w:r>
-        <w:t xml:space="preserve"> agents assign values to</w:t>
+      <w:r>
+        <w:t>ValueIterationAgents assign values to states, whereas qlearning agents assign values to</w:t>
       </w:r>
     </w:p>
     <w:p>
@@ -184,15 +246,7 @@
         <w:pStyle w:val="Geenafstand"/>
       </w:pPr>
       <w:r>
-        <w:t xml:space="preserve">does not depend on </w:t>
-      </w:r>
-      <w:proofErr w:type="spellStart"/>
-      <w:r>
-        <w:t>realtime</w:t>
-      </w:r>
-      <w:proofErr w:type="spellEnd"/>
-      <w:r>
-        <w:t xml:space="preserve"> feedback.</w:t>
+        <w:t>does not depend on realtime feedback.</w:t>
       </w:r>
     </w:p>
     <w:p>
@@ -256,6 +310,1127 @@
       </w:pPr>
       <w:r>
         <w:t>c</w:t>
+      </w:r>
+    </w:p>
+    <w:p>
+      <w:pPr>
+        <w:pStyle w:val="Geenafstand"/>
+      </w:pPr>
+      <w:r>
+        <w:t xml:space="preserve">It means that future rewards must always outweigh the living reward because there is a </w:t>
+      </w:r>
+    </w:p>
+    <w:p>
+      <w:pPr>
+        <w:pStyle w:val="Geenafstand"/>
+      </w:pPr>
+      <w:r>
+        <w:t>possibility to end the getting of rewards if that is more favourable.</w:t>
+      </w:r>
+    </w:p>
+    <w:p>
+      <w:pPr>
+        <w:pStyle w:val="Geenafstand"/>
+      </w:pPr>
+    </w:p>
+    <w:p>
+      <w:pPr>
+        <w:pStyle w:val="Geenafstand"/>
+      </w:pPr>
+      <w:r>
+        <w:t>4</w:t>
+      </w:r>
+    </w:p>
+    <w:p>
+      <w:pPr>
+        <w:pStyle w:val="Geenafstand"/>
+      </w:pPr>
+      <w:r>
+        <w:t xml:space="preserve">a </w:t>
+      </w:r>
+    </w:p>
+    <w:p>
+      <w:pPr>
+        <w:pStyle w:val="Geenafstand"/>
+      </w:pPr>
+      <w:r>
+        <w:t>with noise = 0.2:</w:t>
+      </w:r>
+    </w:p>
+    <w:p>
+      <w:pPr>
+        <w:pStyle w:val="Geenafstand"/>
+      </w:pPr>
+      <w:r>
+        <w:tab/>
+        <w:t>Discount 0 - failure</w:t>
+      </w:r>
+    </w:p>
+    <w:p>
+      <w:pPr>
+        <w:pStyle w:val="Geenafstand"/>
+      </w:pPr>
+      <w:r>
+        <w:tab/>
+        <w:t>discount 0.2 - failure</w:t>
+      </w:r>
+    </w:p>
+    <w:p>
+      <w:pPr>
+        <w:pStyle w:val="Geenafstand"/>
+      </w:pPr>
+      <w:r>
+        <w:tab/>
+        <w:t>discount 0.4 - failure</w:t>
+      </w:r>
+    </w:p>
+    <w:p>
+      <w:pPr>
+        <w:pStyle w:val="Geenafstand"/>
+      </w:pPr>
+      <w:r>
+        <w:tab/>
+        <w:t>discount 0.6 - failure</w:t>
+      </w:r>
+    </w:p>
+    <w:p>
+      <w:pPr>
+        <w:pStyle w:val="Geenafstand"/>
+      </w:pPr>
+      <w:r>
+        <w:tab/>
+        <w:t>discount 0.8 - failure</w:t>
+      </w:r>
+    </w:p>
+    <w:p>
+      <w:pPr>
+        <w:pStyle w:val="Geenafstand"/>
+      </w:pPr>
+    </w:p>
+    <w:p>
+      <w:pPr>
+        <w:pStyle w:val="Geenafstand"/>
+      </w:pPr>
+      <w:r>
+        <w:t>with discount = 0.8:</w:t>
+      </w:r>
+    </w:p>
+    <w:p>
+      <w:pPr>
+        <w:pStyle w:val="Geenafstand"/>
+      </w:pPr>
+      <w:r>
+        <w:tab/>
+        <w:t>noise 0 - yay</w:t>
+      </w:r>
+    </w:p>
+    <w:p>
+      <w:pPr>
+        <w:pStyle w:val="Geenafstand"/>
+      </w:pPr>
+      <w:r>
+        <w:tab/>
+        <w:t>noise 0.2 - failure</w:t>
+      </w:r>
+    </w:p>
+    <w:p>
+      <w:pPr>
+        <w:pStyle w:val="Geenafstand"/>
+      </w:pPr>
+      <w:r>
+        <w:tab/>
+        <w:t>noise 0.4 - failure</w:t>
+      </w:r>
+    </w:p>
+    <w:p>
+      <w:pPr>
+        <w:pStyle w:val="Geenafstand"/>
+      </w:pPr>
+      <w:r>
+        <w:tab/>
+        <w:t>noise 0.6 - failure</w:t>
+      </w:r>
+    </w:p>
+    <w:p>
+      <w:pPr>
+        <w:pStyle w:val="Geenafstand"/>
+      </w:pPr>
+      <w:r>
+        <w:lastRenderedPageBreak/>
+        <w:tab/>
+        <w:t>noise 0.8 - failure</w:t>
+      </w:r>
+    </w:p>
+    <w:p>
+      <w:pPr>
+        <w:pStyle w:val="Geenafstand"/>
+      </w:pPr>
+    </w:p>
+    <w:p>
+      <w:pPr>
+        <w:pStyle w:val="Geenafstand"/>
+      </w:pPr>
+      <w:r>
+        <w:t>b</w:t>
+      </w:r>
+    </w:p>
+    <w:p>
+      <w:pPr>
+        <w:pStyle w:val="Geenafstand"/>
+      </w:pPr>
+      <w:r>
+        <w:t>We changed the noise to 0</w:t>
+      </w:r>
+    </w:p>
+    <w:p>
+      <w:pPr>
+        <w:pStyle w:val="Geenafstand"/>
+      </w:pPr>
+    </w:p>
+    <w:p>
+      <w:pPr>
+        <w:pStyle w:val="Geenafstand"/>
+      </w:pPr>
+      <w:r>
+        <w:t>c</w:t>
+      </w:r>
+    </w:p>
+    <w:p>
+      <w:pPr>
+        <w:pStyle w:val="Geenafstand"/>
+      </w:pPr>
+      <w:r>
+        <w:t xml:space="preserve">We did this because when the noise is 0, the agent won't accidentally fall off the bridge. </w:t>
+      </w:r>
+    </w:p>
+    <w:p>
+      <w:pPr>
+        <w:pStyle w:val="Geenafstand"/>
+      </w:pPr>
+      <w:r>
+        <w:t>This made the agent cross the bridge, because it didn't accidentally fall off.</w:t>
+      </w:r>
+    </w:p>
+    <w:p>
+      <w:pPr>
+        <w:pStyle w:val="Geenafstand"/>
+      </w:pPr>
+    </w:p>
+    <w:p>
+      <w:pPr>
+        <w:pStyle w:val="Geenafstand"/>
+      </w:pPr>
+    </w:p>
+    <w:p>
+      <w:pPr>
+        <w:pStyle w:val="Geenafstand"/>
+      </w:pPr>
+      <w:r>
+        <w:t>5</w:t>
+      </w:r>
+    </w:p>
+    <w:p>
+      <w:pPr>
+        <w:pStyle w:val="Geenafstand"/>
+      </w:pPr>
+      <w:r>
+        <w:t>a</w:t>
+      </w:r>
+    </w:p>
+    <w:p>
+      <w:pPr>
+        <w:pStyle w:val="Geenafstand"/>
+      </w:pPr>
+      <w:r>
+        <w:t>- (1, 0.001, -5)</w:t>
+      </w:r>
+    </w:p>
+    <w:p>
+      <w:pPr>
+        <w:pStyle w:val="Geenafstand"/>
+      </w:pPr>
+      <w:r>
+        <w:t>- (0.5, 0.3, -1)</w:t>
+      </w:r>
+    </w:p>
+    <w:p>
+      <w:pPr>
+        <w:pStyle w:val="Geenafstand"/>
+      </w:pPr>
+      <w:r>
+        <w:t>- (1, 0.001, -0.1)</w:t>
+      </w:r>
+    </w:p>
+    <w:p>
+      <w:pPr>
+        <w:pStyle w:val="Geenafstand"/>
+      </w:pPr>
+      <w:r>
+        <w:t>- (1, 0.3, -1)</w:t>
+      </w:r>
+    </w:p>
+    <w:p>
+      <w:pPr>
+        <w:pStyle w:val="Geenafstand"/>
+      </w:pPr>
+      <w:r>
+        <w:t>- (42, 0, 42)</w:t>
+      </w:r>
+    </w:p>
+    <w:p>
+      <w:pPr>
+        <w:pStyle w:val="Geenafstand"/>
+      </w:pPr>
+    </w:p>
+    <w:p>
+      <w:pPr>
+        <w:pStyle w:val="Geenafstand"/>
+      </w:pPr>
+      <w:r>
+        <w:t>b</w:t>
+      </w:r>
+    </w:p>
+    <w:p>
+      <w:pPr>
+        <w:pStyle w:val="Geenafstand"/>
+      </w:pPr>
+      <w:r>
+        <w:t>-The first one works because it has relatively low noise, so taking a risky part pays off.</w:t>
+      </w:r>
+    </w:p>
+    <w:p>
+      <w:pPr>
+        <w:pStyle w:val="Geenafstand"/>
+      </w:pPr>
+      <w:r>
+        <w:t xml:space="preserve">The emmidiate reward causes the AI to try and finish the level as fast as possible, </w:t>
+      </w:r>
+    </w:p>
+    <w:p>
+      <w:pPr>
+        <w:pStyle w:val="Geenafstand"/>
+      </w:pPr>
+      <w:r>
+        <w:t>without falling off the cliff.</w:t>
+      </w:r>
+    </w:p>
+    <w:p>
+      <w:pPr>
+        <w:pStyle w:val="Geenafstand"/>
+      </w:pPr>
+      <w:r>
+        <w:t>-The second one has quite a bit of noise and a high discount rate, the AI takes the safe path</w:t>
+      </w:r>
+    </w:p>
+    <w:p>
+      <w:pPr>
+        <w:pStyle w:val="Geenafstand"/>
+      </w:pPr>
+      <w:r>
+        <w:t>to the closest reward.</w:t>
+      </w:r>
+    </w:p>
+    <w:p>
+      <w:pPr>
+        <w:pStyle w:val="Geenafstand"/>
+      </w:pPr>
+      <w:r>
+        <w:t>-The third: Because of the low noise, no discount and midly negative reward the AI takes the</w:t>
+      </w:r>
+    </w:p>
+    <w:p>
+      <w:pPr>
+        <w:pStyle w:val="Geenafstand"/>
+      </w:pPr>
+      <w:r>
+        <w:t>dangerous path to the furthest away reward.</w:t>
+      </w:r>
+    </w:p>
+    <w:p>
+      <w:pPr>
+        <w:pStyle w:val="Geenafstand"/>
+      </w:pPr>
+      <w:r>
+        <w:t>-The fourth: because of the somewhat present noise the safe path will be taken, the very mellow living</w:t>
+      </w:r>
+    </w:p>
+    <w:p>
+      <w:pPr>
+        <w:pStyle w:val="Geenafstand"/>
+      </w:pPr>
+      <w:r>
+        <w:t>reward together with the discount rate cause the long route to be more rewarding.</w:t>
+      </w:r>
+    </w:p>
+    <w:p>
+      <w:pPr>
+        <w:pStyle w:val="Geenafstand"/>
+      </w:pPr>
+      <w:r>
+        <w:t>-The fifth: 42 is the answer to everything and therefore it is correct.</w:t>
+      </w:r>
+    </w:p>
+    <w:p>
+      <w:pPr>
+        <w:pStyle w:val="Geenafstand"/>
+      </w:pPr>
+      <w:r>
+        <w:t>No noise combined with a positive living reward and a &gt;1 discount causes the AI to never end.</w:t>
+      </w:r>
+    </w:p>
+    <w:p>
+      <w:pPr>
+        <w:pStyle w:val="Geenafstand"/>
+      </w:pPr>
+      <w:r>
+        <w:t>42 is the answer to everything therefore it is correct.</w:t>
+      </w:r>
+    </w:p>
+    <w:p>
+      <w:pPr>
+        <w:pStyle w:val="Geenafstand"/>
+      </w:pPr>
+    </w:p>
+    <w:p>
+      <w:pPr>
+        <w:pStyle w:val="Geenafstand"/>
+      </w:pPr>
+      <w:r>
+        <w:t>Exercise 6</w:t>
+      </w:r>
+    </w:p>
+    <w:p>
+      <w:pPr>
+        <w:pStyle w:val="Geenafstand"/>
+      </w:pPr>
+      <w:r>
+        <w:t>a.</w:t>
+      </w:r>
+    </w:p>
+    <w:p>
+      <w:pPr>
+        <w:pStyle w:val="Geenafstand"/>
+      </w:pPr>
+      <w:r>
+        <w:t>After starting up crawler.py using the console, we changed the value of alpha as</w:t>
+      </w:r>
+    </w:p>
+    <w:p>
+      <w:pPr>
+        <w:pStyle w:val="Geenafstand"/>
+      </w:pPr>
+      <w:r>
+        <w:t>quickly as we could. With low values of alpha, we observed that the crawler wasn't</w:t>
+      </w:r>
+    </w:p>
+    <w:p>
+      <w:pPr>
+        <w:pStyle w:val="Geenafstand"/>
+      </w:pPr>
+      <w:r>
+        <w:t>really making any advances. When we chose high values of alpha, we observed a quick</w:t>
+      </w:r>
+    </w:p>
+    <w:p>
+      <w:pPr>
+        <w:pStyle w:val="Geenafstand"/>
+      </w:pPr>
+      <w:r>
+        <w:t>learning process resulting in the crawler quickly learning to crawl. This is because</w:t>
+      </w:r>
+    </w:p>
+    <w:p>
+      <w:pPr>
+        <w:pStyle w:val="Geenafstand"/>
+      </w:pPr>
+      <w:r>
+        <w:t>the new measurements are worth a lot and the new measurements typically are better</w:t>
+      </w:r>
+    </w:p>
+    <w:p>
+      <w:pPr>
+        <w:pStyle w:val="Geenafstand"/>
+      </w:pPr>
+      <w:r>
+        <w:t>since the crawler has learned what go</w:t>
+      </w:r>
+      <w:r>
+        <w:t>o</w:t>
+      </w:r>
+      <w:r>
+        <w:t>d actions are. In this case, a high learning</w:t>
+      </w:r>
+    </w:p>
+    <w:p>
+      <w:pPr>
+        <w:pStyle w:val="Geenafstand"/>
+      </w:pPr>
+      <w:r>
+        <w:t>rate results in a quick good crawler.</w:t>
+      </w:r>
+    </w:p>
+    <w:p>
+      <w:pPr>
+        <w:pStyle w:val="Geenafstand"/>
+      </w:pPr>
+      <w:r>
+        <w:t>b.</w:t>
+      </w:r>
+    </w:p>
+    <w:p>
+      <w:pPr>
+        <w:pStyle w:val="Geenafstand"/>
+      </w:pPr>
+      <w:r>
+        <w:t>A low value of epsilon means that the crawler doesn't explore enough states and</w:t>
+      </w:r>
+    </w:p>
+    <w:p>
+      <w:pPr>
+        <w:pStyle w:val="Geenafstand"/>
+      </w:pPr>
+      <w:r>
+        <w:t>just doesn't know what the best strategy is. In our case, the crawler only alternated</w:t>
+      </w:r>
+    </w:p>
+    <w:p>
+      <w:pPr>
+        <w:pStyle w:val="Geenafstand"/>
+      </w:pPr>
+      <w:r>
+        <w:t>between 2 states and didn't make any progress at all. However, if we choose epsilon</w:t>
+      </w:r>
+    </w:p>
+    <w:p>
+      <w:pPr>
+        <w:pStyle w:val="Geenafstand"/>
+      </w:pPr>
+      <w:r>
+        <w:t>too high, the crawler will only do random actions.</w:t>
+      </w:r>
+    </w:p>
+    <w:p>
+      <w:pPr>
+        <w:pStyle w:val="Geenafstand"/>
+      </w:pPr>
+      <w:r>
+        <w:t>c.</w:t>
+      </w:r>
+    </w:p>
+    <w:p>
+      <w:pPr>
+        <w:pStyle w:val="Geenafstand"/>
+      </w:pPr>
+      <w:r>
+        <w:t>We experimented with quite a few different combinations of alpha and epsilon, but</w:t>
+      </w:r>
+    </w:p>
+    <w:p>
+      <w:pPr>
+        <w:pStyle w:val="Geenafstand"/>
+      </w:pPr>
+      <w:r>
+        <w:t>we didn't really find any new results compared to the results of question a and b.</w:t>
+      </w:r>
+    </w:p>
+    <w:p>
+      <w:pPr>
+        <w:pStyle w:val="Geenafstand"/>
+      </w:pPr>
+      <w:r>
+        <w:t>d.</w:t>
+      </w:r>
+    </w:p>
+    <w:p>
+      <w:pPr>
+        <w:pStyle w:val="Geenafstand"/>
+      </w:pPr>
+      <w:r>
+        <w:lastRenderedPageBreak/>
+        <w:t>If the discount rate is really high, it will definitely have an effect on the effect</w:t>
+      </w:r>
+    </w:p>
+    <w:p>
+      <w:pPr>
+        <w:pStyle w:val="Geenafstand"/>
+      </w:pPr>
+      <w:r>
+        <w:t>of alpha, because the new results have a discounted reward. It does not have any</w:t>
+      </w:r>
+    </w:p>
+    <w:p>
+      <w:pPr>
+        <w:pStyle w:val="Geenafstand"/>
+      </w:pPr>
+      <w:r>
+        <w:t>effect on epsilon.</w:t>
+      </w:r>
+    </w:p>
+    <w:p>
+      <w:pPr>
+        <w:pStyle w:val="Geenafstand"/>
+      </w:pPr>
+    </w:p>
+    <w:p>
+      <w:pPr>
+        <w:pStyle w:val="Geenafstand"/>
+      </w:pPr>
+      <w:r>
+        <w:t>Exercise 7</w:t>
+      </w:r>
+    </w:p>
+    <w:p>
+      <w:pPr>
+        <w:pStyle w:val="Geenafstand"/>
+      </w:pPr>
+      <w:r>
+        <w:t>a.</w:t>
+      </w:r>
+    </w:p>
+    <w:p>
+      <w:pPr>
+        <w:pStyle w:val="Geenafstand"/>
+      </w:pPr>
+      <w:r>
+        <w:t>No, this does not return an optimal policy. This is because 50 training episodes is</w:t>
+      </w:r>
+    </w:p>
+    <w:p>
+      <w:pPr>
+        <w:pStyle w:val="Geenafstand"/>
+      </w:pPr>
+      <w:r>
+        <w:t>not nearly enough to learn the entire map. There are plenty of states that have a</w:t>
+      </w:r>
+    </w:p>
+    <w:p>
+      <w:pPr>
+        <w:pStyle w:val="Geenafstand"/>
+      </w:pPr>
+      <w:r>
+        <w:t>very slim chance of being visited and 50 training episodes doesn't guarantee all</w:t>
+      </w:r>
+    </w:p>
+    <w:p>
+      <w:pPr>
+        <w:pStyle w:val="Geenafstand"/>
+      </w:pPr>
+      <w:r>
+        <w:t>those states being visited. That means that not all states have gotten a value,</w:t>
+      </w:r>
+    </w:p>
+    <w:p>
+      <w:pPr>
+        <w:pStyle w:val="Geenafstand"/>
+      </w:pPr>
+      <w:r>
+        <w:t>and therefor</w:t>
+      </w:r>
+      <w:r>
+        <w:t>e</w:t>
+      </w:r>
+      <w:r>
+        <w:t xml:space="preserve"> the found policy can't assure optimality.</w:t>
+      </w:r>
+    </w:p>
+    <w:p>
+      <w:pPr>
+        <w:pStyle w:val="Geenafstand"/>
+      </w:pPr>
+      <w:r>
+        <w:t>b.</w:t>
+      </w:r>
+    </w:p>
+    <w:p>
+      <w:pPr>
+        <w:pStyle w:val="Geenafstand"/>
+      </w:pPr>
+      <w:r>
+        <w:t>With high values of epsilon, the states that are close to the starting state have</w:t>
+      </w:r>
+    </w:p>
+    <w:p>
+      <w:pPr>
+        <w:pStyle w:val="Geenafstand"/>
+      </w:pPr>
+      <w:r>
+        <w:t>a far greater chance of being visited than states further away. A low value of</w:t>
+      </w:r>
+    </w:p>
+    <w:p>
+      <w:pPr>
+        <w:pStyle w:val="Geenafstand"/>
+      </w:pPr>
+      <w:r>
+        <w:t>epsilon means that the up till then optimal policy will be followed most often, which</w:t>
+      </w:r>
+    </w:p>
+    <w:p>
+      <w:pPr>
+        <w:pStyle w:val="Geenafstand"/>
+      </w:pPr>
+      <w:r>
+        <w:t>means exiting the bridge on the left and not knowing what is on the right side.</w:t>
+      </w:r>
+    </w:p>
+    <w:p>
+      <w:pPr>
+        <w:pStyle w:val="Geenafstand"/>
+      </w:pPr>
+      <w:r>
+        <w:t>c.</w:t>
+      </w:r>
+    </w:p>
+    <w:p>
+      <w:pPr>
+        <w:pStyle w:val="Geenafstand"/>
+      </w:pPr>
+      <w:r>
+        <w:t>The only thing really affected by the changin</w:t>
+      </w:r>
+      <w:r>
+        <w:t>g</w:t>
+      </w:r>
+      <w:r>
+        <w:t xml:space="preserve"> of the value of alpha is the amount</w:t>
+      </w:r>
+    </w:p>
+    <w:p>
+      <w:pPr>
+        <w:pStyle w:val="Geenafstand"/>
+      </w:pPr>
+      <w:r>
+        <w:t>in the states. The ratio between states stays the same, but the actual number</w:t>
+      </w:r>
+    </w:p>
+    <w:p>
+      <w:pPr>
+        <w:pStyle w:val="Geenafstand"/>
+      </w:pPr>
+      <w:r>
+        <w:t>depends on the value of alpha</w:t>
+      </w:r>
+    </w:p>
+    <w:p>
+      <w:pPr>
+        <w:pStyle w:val="Geenafstand"/>
+      </w:pPr>
+      <w:r>
+        <w:t>d.</w:t>
+      </w:r>
+    </w:p>
+    <w:p>
+      <w:pPr>
+        <w:pStyle w:val="Geenafstand"/>
+      </w:pPr>
+      <w:r>
+        <w:t>After experimenting with different values, we have found that no combination finds</w:t>
+      </w:r>
+    </w:p>
+    <w:p>
+      <w:pPr>
+        <w:pStyle w:val="Geenafstand"/>
+      </w:pPr>
+      <w:r>
+        <w:t>an optimal policy for this problem within 50 training episodes. It is just too</w:t>
+      </w:r>
+    </w:p>
+    <w:p>
+      <w:pPr>
+        <w:pStyle w:val="Geenafstand"/>
+      </w:pPr>
+      <w:r>
+        <w:t>little for this problem.</w:t>
+      </w:r>
+    </w:p>
+    <w:p>
+      <w:pPr>
+        <w:pStyle w:val="Geenafstand"/>
+      </w:pPr>
+    </w:p>
+    <w:p>
+      <w:pPr>
+        <w:pStyle w:val="Geenafstand"/>
+      </w:pPr>
+      <w:r>
+        <w:t>Exercise 8</w:t>
+      </w:r>
+    </w:p>
+    <w:p>
+      <w:pPr>
+        <w:pStyle w:val="Geenafstand"/>
+      </w:pPr>
+      <w:r>
+        <w:t>a.</w:t>
+      </w:r>
+    </w:p>
+    <w:p>
+      <w:pPr>
+        <w:pStyle w:val="Geenafstand"/>
+      </w:pPr>
+      <w:r>
+        <w:t>We have experimented with quite a few different values and found that the values</w:t>
+      </w:r>
+    </w:p>
+    <w:p>
+      <w:pPr>
+        <w:pStyle w:val="Geenafstand"/>
+      </w:pPr>
+      <w:r>
+        <w:t>that are close to (0.05, 0.8, 0.2) are the most optimal for Pacman on the smallGrid</w:t>
+      </w:r>
+    </w:p>
+    <w:p>
+      <w:pPr>
+        <w:pStyle w:val="Geenafstand"/>
+      </w:pPr>
+      <w:r>
+        <w:t>problem. Other values showed a win:loss ratio which was lower than the win:loss ratio</w:t>
+      </w:r>
+    </w:p>
+    <w:p>
+      <w:pPr>
+        <w:pStyle w:val="Geenafstand"/>
+      </w:pPr>
+      <w:r>
+        <w:t>of (0.05, 0.8, 0.2)</w:t>
+      </w:r>
+    </w:p>
+    <w:p>
+      <w:pPr>
+        <w:pStyle w:val="Geenafstand"/>
+      </w:pPr>
+      <w:r>
+        <w:t>b.</w:t>
+      </w:r>
+    </w:p>
+    <w:p>
+      <w:pPr>
+        <w:pStyle w:val="Geenafstand"/>
+      </w:pPr>
+      <w:r>
+        <w:t>In the states, there are values of the x-coordinate, y-coordinate and a few other</w:t>
+      </w:r>
+    </w:p>
+    <w:p>
+      <w:pPr>
+        <w:pStyle w:val="Geenafstand"/>
+      </w:pPr>
+      <w:r>
+        <w:t>values like the distance to the nearest food and how many ghosts are 1 space away.</w:t>
+      </w:r>
+    </w:p>
+    <w:p>
+      <w:pPr>
+        <w:pStyle w:val="Geenafstand"/>
+      </w:pPr>
+      <w:r>
+        <w:t>Pacman uses these to find the optimal strategy to win. The rewards are what influence</w:t>
+      </w:r>
+    </w:p>
+    <w:p>
+      <w:pPr>
+        <w:pStyle w:val="Geenafstand"/>
+      </w:pPr>
+      <w:r>
+        <w:t>the score, like eating a piece of food gives a positive effect on the score, but just</w:t>
+      </w:r>
+    </w:p>
+    <w:p>
+      <w:pPr>
+        <w:pStyle w:val="Geenafstand"/>
+      </w:pPr>
+      <w:r>
+        <w:t>walking endlessly or getting eaten is a negative influence.</w:t>
+      </w:r>
+    </w:p>
+    <w:p>
+      <w:pPr>
+        <w:pStyle w:val="Geenafstand"/>
+      </w:pPr>
+      <w:r>
+        <w:t>c.</w:t>
+      </w:r>
+    </w:p>
+    <w:p>
+      <w:pPr>
+        <w:pStyle w:val="Geenafstand"/>
+      </w:pPr>
+      <w:r>
+        <w:t>Training Games: 2000</w:t>
+      </w:r>
+    </w:p>
+    <w:p>
+      <w:pPr>
+        <w:pStyle w:val="Geenafstand"/>
+      </w:pPr>
+      <w:r>
+        <w:t>Lear</w:t>
+      </w:r>
+      <w:r>
+        <w:t>n</w:t>
+      </w:r>
+      <w:r>
+        <w:t>ing Parameters: (0.05, 0.8, 0.2)</w:t>
+      </w:r>
+    </w:p>
+    <w:p>
+      <w:pPr>
+        <w:pStyle w:val="Geenafstand"/>
+      </w:pPr>
+      <w:r>
+        <w:t>Average Reward: -67.93</w:t>
+      </w:r>
+    </w:p>
+    <w:p>
+      <w:pPr>
+        <w:pStyle w:val="Geenafstand"/>
+      </w:pPr>
+      <w:r>
+        <w:t>Test Games: 10</w:t>
+      </w:r>
+    </w:p>
+    <w:p>
+      <w:pPr>
+        <w:pStyle w:val="Geenafstand"/>
+      </w:pPr>
+      <w:r>
+        <w:t>Win Rate: 1.0</w:t>
+      </w:r>
+    </w:p>
+    <w:p>
+      <w:pPr>
+        <w:pStyle w:val="Geenafstand"/>
+      </w:pPr>
+      <w:r>
+        <w:t>Average Score: 501.0</w:t>
+      </w:r>
+    </w:p>
+    <w:p>
+      <w:pPr>
+        <w:pStyle w:val="Geenafstand"/>
+      </w:pPr>
+      <w:r>
+        <w:t>These are great results for Pacman. The only flaw in this is that Pacman doesn't</w:t>
+      </w:r>
+    </w:p>
+    <w:p>
+      <w:pPr>
+        <w:pStyle w:val="Geenafstand"/>
+      </w:pPr>
+      <w:r>
+        <w:t>really know what to do when there is no direct path to a food and the ghost is far</w:t>
+      </w:r>
+    </w:p>
+    <w:p>
+      <w:pPr>
+        <w:pStyle w:val="Geenafstand"/>
+      </w:pPr>
+      <w:r>
+        <w:t>away. We think this is mainly due to the fact that in the state, there is only an entry</w:t>
+      </w:r>
+    </w:p>
+    <w:p>
+      <w:pPr>
+        <w:pStyle w:val="Geenafstand"/>
+      </w:pPr>
+      <w:r>
+        <w:t>for how many ghosts there are 1 space away.</w:t>
+      </w:r>
+    </w:p>
+    <w:p>
+      <w:pPr>
+        <w:pStyle w:val="Geenafstand"/>
+      </w:pPr>
+    </w:p>
+    <w:p>
+      <w:pPr>
+        <w:pStyle w:val="Geenafstand"/>
+      </w:pPr>
+      <w:r>
+        <w:t>Exercise 9</w:t>
+      </w:r>
+    </w:p>
+    <w:p>
+      <w:pPr>
+        <w:pStyle w:val="Geenafstand"/>
+      </w:pPr>
+      <w:r>
+        <w:t>a.</w:t>
+      </w:r>
+    </w:p>
+    <w:p>
+      <w:pPr>
+        <w:pStyle w:val="Geenafstand"/>
+      </w:pPr>
+      <w:r>
+        <w:lastRenderedPageBreak/>
+        <w:t>The problem with not describing states as features is that two very very similar</w:t>
+      </w:r>
+    </w:p>
+    <w:p>
+      <w:pPr>
+        <w:pStyle w:val="Geenafstand"/>
+      </w:pPr>
+      <w:r>
+        <w:t>states could be different in the eye of Pacman, while the actions that it would</w:t>
+      </w:r>
+    </w:p>
+    <w:p>
+      <w:pPr>
+        <w:pStyle w:val="Geenafstand"/>
+      </w:pPr>
+      <w:r>
+        <w:t>take are problably the same. This means that Pacman's learing would be very</w:t>
+      </w:r>
+    </w:p>
+    <w:p>
+      <w:pPr>
+        <w:pStyle w:val="Geenafstand"/>
+      </w:pPr>
+      <w:r>
+        <w:t>ineffecient and therefore feature based representations for a state are more</w:t>
+      </w:r>
+    </w:p>
+    <w:p>
+      <w:pPr>
+        <w:pStyle w:val="Geenafstand"/>
+      </w:pPr>
+      <w:r>
+        <w:t>beneficial for Pacman and Q-learing in general.</w:t>
+      </w:r>
+    </w:p>
+    <w:p>
+      <w:pPr>
+        <w:pStyle w:val="Geenafstand"/>
+      </w:pPr>
+      <w:r>
+        <w:t>b.</w:t>
+      </w:r>
+    </w:p>
+    <w:p>
+      <w:pPr>
+        <w:pStyle w:val="Geenafstand"/>
+      </w:pPr>
+      <w:r>
+        <w:t>The IdentityExtractor returns 1 for all combination of state and actions</w:t>
+      </w:r>
+    </w:p>
+    <w:p>
+      <w:pPr>
+        <w:pStyle w:val="Geenafstand"/>
+      </w:pPr>
+      <w:r>
+        <w:t>The CoordinateExtractor gives a value of 1 for the coordinates and action of a</w:t>
+      </w:r>
+    </w:p>
+    <w:p>
+      <w:pPr>
+        <w:pStyle w:val="Geenafstand"/>
+      </w:pPr>
+      <w:r>
+        <w:t>(state, action) pair.</w:t>
+      </w:r>
+    </w:p>
+    <w:p>
+      <w:pPr>
+        <w:pStyle w:val="Geenafstand"/>
+      </w:pPr>
+      <w:r>
+        <w:t>The SimpleExtractor gets a feature for the number of ghosts that are 1 step away,</w:t>
+      </w:r>
+    </w:p>
+    <w:p>
+      <w:pPr>
+        <w:pStyle w:val="Geenafstand"/>
+      </w:pPr>
+      <w:r>
+        <w:t>it also has a feature for if it is eating food, then there is also a feature describing</w:t>
+      </w:r>
+    </w:p>
+    <w:p>
+      <w:pPr>
+        <w:pStyle w:val="Geenafstand"/>
+      </w:pPr>
+      <w:r>
+        <w:t>where the nearest food is.</w:t>
+      </w:r>
+    </w:p>
+    <w:p>
+      <w:pPr>
+        <w:pStyle w:val="Geenafstand"/>
+      </w:pPr>
+    </w:p>
+    <w:p>
+      <w:pPr>
+        <w:pStyle w:val="Geenafstand"/>
+      </w:pPr>
+      <w:r>
+        <w:t>c.</w:t>
+      </w:r>
+    </w:p>
+    <w:p>
+      <w:pPr>
+        <w:pStyle w:val="Geenafstand"/>
+      </w:pPr>
+      <w:r>
+        <w:t>PacmanQAgent:</w:t>
+      </w:r>
+    </w:p>
+    <w:p>
+      <w:pPr>
+        <w:pStyle w:val="Geenafstand"/>
+      </w:pPr>
+      <w:r>
+        <w:t>Average Reward All: -76.17</w:t>
+      </w:r>
+    </w:p>
+    <w:p>
+      <w:pPr>
+        <w:pStyle w:val="Geenafstand"/>
+      </w:pPr>
+      <w:r>
+        <w:t>Average Reward Last: 285.83</w:t>
+      </w:r>
+    </w:p>
+    <w:p>
+      <w:pPr>
+        <w:pStyle w:val="Geenafstand"/>
+      </w:pPr>
+      <w:r>
+        <w:t>Average Score: 498.3</w:t>
+      </w:r>
+    </w:p>
+    <w:p>
+      <w:pPr>
+        <w:pStyle w:val="Geenafstand"/>
+      </w:pPr>
+      <w:r>
+        <w:t>Win Rate: 1.00</w:t>
+      </w:r>
+    </w:p>
+    <w:p>
+      <w:pPr>
+        <w:pStyle w:val="Geenafstand"/>
+      </w:pPr>
+    </w:p>
+    <w:p>
+      <w:pPr>
+        <w:pStyle w:val="Geenafstand"/>
+      </w:pPr>
+      <w:r>
+        <w:t>ApproximateQAgent:</w:t>
+      </w:r>
+    </w:p>
+    <w:p>
+      <w:pPr>
+        <w:pStyle w:val="Geenafstand"/>
+      </w:pPr>
+      <w:r>
+        <w:t>Average Reward All:</w:t>
+      </w:r>
+      <w:r>
+        <w:t xml:space="preserve"> -92.96</w:t>
       </w:r>
       <w:bookmarkStart w:id="0" w:name="_GoBack"/>
       <w:bookmarkEnd w:id="0"/>
@@ -265,402 +1440,117 @@
         <w:pStyle w:val="Geenafstand"/>
       </w:pPr>
       <w:r>
-        <w:t xml:space="preserve">It means that future rewards must always outweigh the living reward because there is a </w:t>
-      </w:r>
-    </w:p>
-    <w:p>
-      <w:pPr>
-        <w:pStyle w:val="Geenafstand"/>
-      </w:pPr>
-      <w:r>
-        <w:t>possibility to end the getting of rewards if that is more favourable.</w:t>
-      </w:r>
-    </w:p>
-    <w:p>
-      <w:pPr>
-        <w:pStyle w:val="Geenafstand"/>
-      </w:pPr>
-    </w:p>
-    <w:p>
-      <w:pPr>
-        <w:pStyle w:val="Geenafstand"/>
-      </w:pPr>
-      <w:r>
-        <w:t>4</w:t>
-      </w:r>
-    </w:p>
-    <w:p>
-      <w:pPr>
-        <w:pStyle w:val="Geenafstand"/>
-      </w:pPr>
-      <w:r>
-        <w:t xml:space="preserve">a </w:t>
-      </w:r>
-    </w:p>
-    <w:p>
-      <w:pPr>
-        <w:pStyle w:val="Geenafstand"/>
-      </w:pPr>
-      <w:r>
-        <w:t>with noise = 0.2:</w:t>
-      </w:r>
-    </w:p>
-    <w:p>
-      <w:pPr>
-        <w:pStyle w:val="Geenafstand"/>
-      </w:pPr>
-      <w:r>
-        <w:tab/>
-        <w:t>Discount 0 - failure</w:t>
-      </w:r>
-    </w:p>
-    <w:p>
-      <w:pPr>
-        <w:pStyle w:val="Geenafstand"/>
-      </w:pPr>
-      <w:r>
-        <w:tab/>
-        <w:t>discount 0.2 - failure</w:t>
-      </w:r>
-    </w:p>
-    <w:p>
-      <w:pPr>
-        <w:pStyle w:val="Geenafstand"/>
-      </w:pPr>
-      <w:r>
-        <w:tab/>
-        <w:t>discount 0.4 - failure</w:t>
-      </w:r>
-    </w:p>
-    <w:p>
-      <w:pPr>
-        <w:pStyle w:val="Geenafstand"/>
-      </w:pPr>
-      <w:r>
-        <w:tab/>
-        <w:t>discount 0.6 - failure</w:t>
-      </w:r>
-    </w:p>
-    <w:p>
-      <w:pPr>
-        <w:pStyle w:val="Geenafstand"/>
-      </w:pPr>
-      <w:r>
-        <w:tab/>
-        <w:t>discount 0.8 - failure</w:t>
-      </w:r>
-    </w:p>
-    <w:p>
-      <w:pPr>
-        <w:pStyle w:val="Geenafstand"/>
-      </w:pPr>
-    </w:p>
-    <w:p>
-      <w:pPr>
-        <w:pStyle w:val="Geenafstand"/>
-      </w:pPr>
-      <w:r>
-        <w:t>with discount = 0.8:</w:t>
-      </w:r>
-    </w:p>
-    <w:p>
-      <w:pPr>
-        <w:pStyle w:val="Geenafstand"/>
-      </w:pPr>
-      <w:r>
-        <w:tab/>
-        <w:t>noise 0 - yay</w:t>
-      </w:r>
-    </w:p>
-    <w:p>
-      <w:pPr>
-        <w:pStyle w:val="Geenafstand"/>
-      </w:pPr>
-      <w:r>
-        <w:tab/>
-        <w:t>noise 0.2 - failure</w:t>
-      </w:r>
-    </w:p>
-    <w:p>
-      <w:pPr>
-        <w:pStyle w:val="Geenafstand"/>
-      </w:pPr>
-      <w:r>
-        <w:tab/>
-        <w:t>noise 0.4 - failure</w:t>
-      </w:r>
-    </w:p>
-    <w:p>
-      <w:pPr>
-        <w:pStyle w:val="Geenafstand"/>
-      </w:pPr>
-      <w:r>
-        <w:tab/>
-        <w:t>noise 0.6 - failure</w:t>
-      </w:r>
-    </w:p>
-    <w:p>
-      <w:pPr>
-        <w:pStyle w:val="Geenafstand"/>
-      </w:pPr>
-      <w:r>
-        <w:tab/>
-        <w:t>noise 0.8 - failure</w:t>
-      </w:r>
-    </w:p>
-    <w:p>
-      <w:pPr>
-        <w:pStyle w:val="Geenafstand"/>
-      </w:pPr>
-    </w:p>
-    <w:p>
-      <w:pPr>
-        <w:pStyle w:val="Geenafstand"/>
-      </w:pPr>
-      <w:r>
-        <w:lastRenderedPageBreak/>
-        <w:t>b</w:t>
-      </w:r>
-    </w:p>
-    <w:p>
-      <w:pPr>
-        <w:pStyle w:val="Geenafstand"/>
-      </w:pPr>
-      <w:r>
-        <w:t>We changed the noise to 0</w:t>
-      </w:r>
-    </w:p>
-    <w:p>
-      <w:pPr>
-        <w:pStyle w:val="Geenafstand"/>
-      </w:pPr>
-    </w:p>
-    <w:p>
-      <w:pPr>
-        <w:pStyle w:val="Geenafstand"/>
-      </w:pPr>
-      <w:r>
-        <w:t>c</w:t>
-      </w:r>
-    </w:p>
-    <w:p>
-      <w:pPr>
-        <w:pStyle w:val="Geenafstand"/>
-      </w:pPr>
-      <w:r>
-        <w:t xml:space="preserve">We did this because when the noise is 0, the agent won't accidentally fall off the bridge. </w:t>
-      </w:r>
-    </w:p>
-    <w:p>
-      <w:pPr>
-        <w:pStyle w:val="Geenafstand"/>
-      </w:pPr>
-      <w:r>
-        <w:t>This made the agent cross the bridge, because it didn't accidentally fall off.</w:t>
-      </w:r>
-    </w:p>
-    <w:p>
-      <w:pPr>
-        <w:pStyle w:val="Geenafstand"/>
-      </w:pPr>
-    </w:p>
-    <w:p>
-      <w:pPr>
-        <w:pStyle w:val="Geenafstand"/>
-      </w:pPr>
-    </w:p>
-    <w:p>
-      <w:pPr>
-        <w:pStyle w:val="Geenafstand"/>
-      </w:pPr>
-      <w:r>
-        <w:t>5</w:t>
-      </w:r>
-    </w:p>
-    <w:p>
-      <w:pPr>
-        <w:pStyle w:val="Geenafstand"/>
-      </w:pPr>
-      <w:r>
-        <w:t>a</w:t>
-      </w:r>
-    </w:p>
-    <w:p>
-      <w:pPr>
-        <w:pStyle w:val="Geenafstand"/>
-      </w:pPr>
-      <w:r>
-        <w:t>- (1, 0.001, -5)</w:t>
-      </w:r>
-    </w:p>
-    <w:p>
-      <w:pPr>
-        <w:pStyle w:val="Geenafstand"/>
-      </w:pPr>
-      <w:r>
-        <w:t>- (0.5, 0.3, -1)</w:t>
-      </w:r>
-    </w:p>
-    <w:p>
-      <w:pPr>
-        <w:pStyle w:val="Geenafstand"/>
-      </w:pPr>
-      <w:r>
-        <w:t>- (1, 0.001, -0.1)</w:t>
-      </w:r>
-    </w:p>
-    <w:p>
-      <w:pPr>
-        <w:pStyle w:val="Geenafstand"/>
-      </w:pPr>
-      <w:r>
-        <w:t>- (1, 0.3, -1)</w:t>
-      </w:r>
-    </w:p>
-    <w:p>
-      <w:pPr>
-        <w:pStyle w:val="Geenafstand"/>
-      </w:pPr>
-      <w:r>
-        <w:t>- (42, 0, 42)</w:t>
-      </w:r>
-    </w:p>
-    <w:p>
-      <w:pPr>
-        <w:pStyle w:val="Geenafstand"/>
-      </w:pPr>
-    </w:p>
-    <w:p>
-      <w:pPr>
-        <w:pStyle w:val="Geenafstand"/>
-      </w:pPr>
-      <w:r>
-        <w:t>b</w:t>
-      </w:r>
-    </w:p>
-    <w:p>
-      <w:pPr>
-        <w:pStyle w:val="Geenafstand"/>
-      </w:pPr>
-      <w:r>
-        <w:t>-The first one works because it has relatively low noise, so taking a risky part pays off.</w:t>
-      </w:r>
-    </w:p>
-    <w:p>
-      <w:pPr>
-        <w:pStyle w:val="Geenafstand"/>
-      </w:pPr>
-      <w:r>
-        <w:t xml:space="preserve">The </w:t>
-      </w:r>
-      <w:proofErr w:type="spellStart"/>
-      <w:r>
-        <w:t>emmidiate</w:t>
-      </w:r>
-      <w:proofErr w:type="spellEnd"/>
-      <w:r>
-        <w:t xml:space="preserve"> reward causes the AI to try and finish the level as fast as possible, </w:t>
-      </w:r>
-    </w:p>
-    <w:p>
-      <w:pPr>
-        <w:pStyle w:val="Geenafstand"/>
-      </w:pPr>
-      <w:r>
-        <w:t>without falling off the cliff.</w:t>
-      </w:r>
-    </w:p>
-    <w:p>
-      <w:pPr>
-        <w:pStyle w:val="Geenafstand"/>
-      </w:pPr>
-      <w:r>
-        <w:t>-The second one has quite a bit of noise and a high discount rate, the AI takes the safe path</w:t>
-      </w:r>
-    </w:p>
-    <w:p>
-      <w:pPr>
-        <w:pStyle w:val="Geenafstand"/>
-      </w:pPr>
-      <w:r>
-        <w:t>to the closest reward.</w:t>
-      </w:r>
-    </w:p>
-    <w:p>
-      <w:pPr>
-        <w:pStyle w:val="Geenafstand"/>
-      </w:pPr>
-      <w:r>
-        <w:t xml:space="preserve">-The third: Because of the low noise, no discount and </w:t>
-      </w:r>
-      <w:proofErr w:type="spellStart"/>
-      <w:r>
-        <w:t>midly</w:t>
-      </w:r>
-      <w:proofErr w:type="spellEnd"/>
-      <w:r>
-        <w:t xml:space="preserve"> negative reward the AI takes the</w:t>
-      </w:r>
-    </w:p>
-    <w:p>
-      <w:pPr>
-        <w:pStyle w:val="Geenafstand"/>
-      </w:pPr>
-      <w:r>
-        <w:t>dangerous path to the furthest away reward.</w:t>
-      </w:r>
-    </w:p>
-    <w:p>
-      <w:pPr>
-        <w:pStyle w:val="Geenafstand"/>
-      </w:pPr>
-      <w:r>
-        <w:t>-The fourth: because of the somewhat present noise the safe path will be taken, the very mellow living</w:t>
-      </w:r>
-    </w:p>
-    <w:p>
-      <w:pPr>
-        <w:pStyle w:val="Geenafstand"/>
-      </w:pPr>
-      <w:r>
-        <w:t>reward together with the discount rate cause the long route to be more rewarding.</w:t>
-      </w:r>
-    </w:p>
-    <w:p>
-      <w:pPr>
-        <w:pStyle w:val="Geenafstand"/>
-      </w:pPr>
-      <w:r>
-        <w:t>-The fifth: 42 is the answer to everything and therefore it is correct.</w:t>
-      </w:r>
-    </w:p>
-    <w:p>
-      <w:pPr>
-        <w:pStyle w:val="Geenafstand"/>
-      </w:pPr>
-      <w:r>
-        <w:t>No noise combined with a positive living reward and a &gt;1 discount causes the AI to never end.</w:t>
-      </w:r>
-    </w:p>
-    <w:p>
-      <w:pPr>
-        <w:pStyle w:val="Geenafstand"/>
-      </w:pPr>
-      <w:r>
-        <w:t>42 is the answer to everything therefore it is correct.</w:t>
-      </w:r>
-    </w:p>
-    <w:p>
-      <w:pPr>
-        <w:pStyle w:val="Geenafstand"/>
-      </w:pPr>
-    </w:p>
-    <w:p>
-      <w:pPr>
-        <w:pStyle w:val="Geenafstand"/>
-      </w:pPr>
-      <w:r>
-        <w:t xml:space="preserve">10 </w:t>
+        <w:t>Average Reward Last:</w:t>
+      </w:r>
+      <w:r>
+        <w:t xml:space="preserve"> 305.62</w:t>
+      </w:r>
+    </w:p>
+    <w:p>
+      <w:pPr>
+        <w:pStyle w:val="Geenafstand"/>
+      </w:pPr>
+      <w:r>
+        <w:t>Average Score:</w:t>
+      </w:r>
+      <w:r>
+        <w:t xml:space="preserve"> 500.6</w:t>
+      </w:r>
+    </w:p>
+    <w:p>
+      <w:pPr>
+        <w:pStyle w:val="Geenafstand"/>
+      </w:pPr>
+      <w:r>
+        <w:t>Win Rate:</w:t>
+      </w:r>
+      <w:r>
+        <w:t xml:space="preserve"> 1.00</w:t>
+      </w:r>
+    </w:p>
+    <w:p>
+      <w:pPr>
+        <w:pStyle w:val="Geenafstand"/>
+      </w:pPr>
+    </w:p>
+    <w:p>
+      <w:pPr>
+        <w:pStyle w:val="Geenafstand"/>
+      </w:pPr>
+      <w:r>
+        <w:t>d.</w:t>
+      </w:r>
+    </w:p>
+    <w:p>
+      <w:pPr>
+        <w:pStyle w:val="Geenafstand"/>
+      </w:pPr>
+      <w:r>
+        <w:t>MediumGrid:</w:t>
+      </w:r>
+    </w:p>
+    <w:p>
+      <w:pPr>
+        <w:pStyle w:val="Geenafstand"/>
+      </w:pPr>
+      <w:r>
+        <w:t>Average Score: 527.8</w:t>
+      </w:r>
+    </w:p>
+    <w:p>
+      <w:pPr>
+        <w:pStyle w:val="Geenafstand"/>
+      </w:pPr>
+      <w:r>
+        <w:t>Win Rate: 1.00</w:t>
+      </w:r>
+    </w:p>
+    <w:p>
+      <w:pPr>
+        <w:pStyle w:val="Geenafstand"/>
+      </w:pPr>
+    </w:p>
+    <w:p>
+      <w:pPr>
+        <w:pStyle w:val="Geenafstand"/>
+      </w:pPr>
+      <w:r>
+        <w:t>MediumClassic</w:t>
+      </w:r>
+    </w:p>
+    <w:p>
+      <w:pPr>
+        <w:pStyle w:val="Geenafstand"/>
+      </w:pPr>
+      <w:r>
+        <w:t>Average Score: 1325.1</w:t>
+      </w:r>
+    </w:p>
+    <w:p>
+      <w:pPr>
+        <w:pStyle w:val="Geenafstand"/>
+      </w:pPr>
+      <w:r>
+        <w:t>Win Rate: 1.00</w:t>
+      </w:r>
+    </w:p>
+    <w:p>
+      <w:pPr>
+        <w:pStyle w:val="Geenafstand"/>
+      </w:pPr>
+    </w:p>
+    <w:p>
+      <w:pPr>
+        <w:pStyle w:val="Geenafstand"/>
+      </w:pPr>
+      <w:r>
+        <w:t>10</w:t>
+      </w:r>
+      <w:r>
+        <w:t>.</w:t>
+      </w:r>
+      <w:r>
+        <w:t xml:space="preserve"> </w:t>
       </w:r>
     </w:p>
     <w:p>

</xml_diff>